<commit_message>
Download and delete files. All apps
</commit_message>
<xml_diff>
--- a/static/word/work/card_10.docx
+++ b/static/word/work/card_10.docx
@@ -12,44 +12,32 @@
     </w:p>
     <w:tbl>
       <w:tblPr>
+        <w:tblStyle w:val="TableGrid"/>
         <w:tblW w:type="auto" w:w="0"/>
         <w:tblLook w:firstColumn="1" w:firstRow="1" w:lastColumn="0" w:lastRow="0" w:noHBand="0" w:noVBand="1" w:val="04A0"/>
       </w:tblPr>
       <w:tblGrid>
-        <w:gridCol w:w="2880"/>
-        <w:gridCol w:w="2880"/>
-        <w:gridCol w:w="2880"/>
+        <w:gridCol w:w="4320"/>
+        <w:gridCol w:w="4320"/>
       </w:tblGrid>
       <w:tr>
         <w:tc>
           <w:tcPr>
-            <w:tcW w:type="dxa" w:w="2880"/>
+            <w:tcW w:type="dxa" w:w="4320"/>
           </w:tcPr>
-          <w:p>
-            <w:r/>
-          </w:p>
+          <w:p/>
         </w:tc>
         <w:tc>
           <w:tcPr>
-            <w:tcW w:type="dxa" w:w="2880"/>
+            <w:tcW w:type="dxa" w:w="4320"/>
           </w:tcPr>
-          <w:p>
-            <w:r/>
-          </w:p>
-        </w:tc>
-        <w:tc>
-          <w:tcPr>
-            <w:tcW w:type="dxa" w:w="2880"/>
-          </w:tcPr>
-          <w:p>
-            <w:r/>
-          </w:p>
+          <w:p/>
         </w:tc>
       </w:tr>
       <w:tr>
         <w:tc>
           <w:tcPr>
-            <w:tcW w:type="dxa" w:w="2880"/>
+            <w:tcW w:type="dxa" w:w="4320"/>
           </w:tcPr>
           <w:p>
             <w:r>
@@ -59,13 +47,7 @@
         </w:tc>
         <w:tc>
           <w:tcPr>
-            <w:tcW w:type="dxa" w:w="2880"/>
-          </w:tcPr>
-          <w:p/>
-        </w:tc>
-        <w:tc>
-          <w:tcPr>
-            <w:tcW w:type="dxa" w:w="2880"/>
+            <w:tcW w:type="dxa" w:w="4320"/>
           </w:tcPr>
           <w:p>
             <w:r>
@@ -77,7 +59,7 @@
       <w:tr>
         <w:tc>
           <w:tcPr>
-            <w:tcW w:type="dxa" w:w="2880"/>
+            <w:tcW w:type="dxa" w:w="4320"/>
           </w:tcPr>
           <w:p>
             <w:r>
@@ -87,17 +69,11 @@
         </w:tc>
         <w:tc>
           <w:tcPr>
-            <w:tcW w:type="dxa" w:w="2880"/>
-          </w:tcPr>
-          <w:p/>
-        </w:tc>
-        <w:tc>
-          <w:tcPr>
-            <w:tcW w:type="dxa" w:w="2880"/>
+            <w:tcW w:type="dxa" w:w="4320"/>
           </w:tcPr>
           <w:p>
             <w:r>
-              <w:t>2021-09-03 08:10:28.513707+00:00</w:t>
+              <w:t>2021.09.03</w:t>
             </w:r>
           </w:p>
         </w:tc>
@@ -105,7 +81,7 @@
       <w:tr>
         <w:tc>
           <w:tcPr>
-            <w:tcW w:type="dxa" w:w="2880"/>
+            <w:tcW w:type="dxa" w:w="4320"/>
           </w:tcPr>
           <w:p>
             <w:r>
@@ -115,17 +91,11 @@
         </w:tc>
         <w:tc>
           <w:tcPr>
-            <w:tcW w:type="dxa" w:w="2880"/>
-          </w:tcPr>
-          <w:p/>
-        </w:tc>
-        <w:tc>
-          <w:tcPr>
-            <w:tcW w:type="dxa" w:w="2880"/>
+            <w:tcW w:type="dxa" w:w="4320"/>
           </w:tcPr>
           <w:p>
             <w:r>
-              <w:t>2021-09-03 08:10:28.513707+00:00</w:t>
+              <w:t>2021.09.03</w:t>
             </w:r>
           </w:p>
         </w:tc>
@@ -133,89 +103,7 @@
       <w:tr>
         <w:tc>
           <w:tcPr>
-            <w:tcW w:type="dxa" w:w="2880"/>
-          </w:tcPr>
-          <w:p>
-            <w:r>
-              <w:t>Другое</w:t>
-            </w:r>
-          </w:p>
-        </w:tc>
-        <w:tc>
-          <w:tcPr>
-            <w:tcW w:type="dxa" w:w="2880"/>
-          </w:tcPr>
-          <w:p/>
-        </w:tc>
-        <w:tc>
-          <w:tcPr>
-            <w:tcW w:type="dxa" w:w="2880"/>
-          </w:tcPr>
-          <w:p>
-            <w:r>
-              <w:t>None</w:t>
-            </w:r>
-          </w:p>
-        </w:tc>
-      </w:tr>
-      <w:tr>
-        <w:tc>
-          <w:tcPr>
-            <w:tcW w:type="dxa" w:w="2880"/>
-          </w:tcPr>
-          <w:p>
-            <w:r>
-              <w:t>Источник информации</w:t>
-            </w:r>
-          </w:p>
-        </w:tc>
-        <w:tc>
-          <w:tcPr>
-            <w:tcW w:type="dxa" w:w="2880"/>
-          </w:tcPr>
-          <w:p/>
-        </w:tc>
-        <w:tc>
-          <w:tcPr>
-            <w:tcW w:type="dxa" w:w="2880"/>
-          </w:tcPr>
-          <w:p>
-            <w:r>
-              <w:t>None</w:t>
-            </w:r>
-          </w:p>
-        </w:tc>
-      </w:tr>
-      <w:tr>
-        <w:tc>
-          <w:tcPr>
-            <w:tcW w:type="dxa" w:w="2880"/>
-          </w:tcPr>
-          <w:p>
-            <w:r>
-              <w:t>Текст статьи/сообщения</w:t>
-            </w:r>
-          </w:p>
-        </w:tc>
-        <w:tc>
-          <w:tcPr>
-            <w:tcW w:type="dxa" w:w="2880"/>
-          </w:tcPr>
-          <w:p/>
-        </w:tc>
-        <w:tc>
-          <w:tcPr>
-            <w:tcW w:type="dxa" w:w="2880"/>
-          </w:tcPr>
-          <w:p>
-            <w:r/>
-          </w:p>
-        </w:tc>
-      </w:tr>
-      <w:tr>
-        <w:tc>
-          <w:tcPr>
-            <w:tcW w:type="dxa" w:w="2880"/>
+            <w:tcW w:type="dxa" w:w="4320"/>
           </w:tcPr>
           <w:p>
             <w:r>
@@ -225,13 +113,7 @@
         </w:tc>
         <w:tc>
           <w:tcPr>
-            <w:tcW w:type="dxa" w:w="2880"/>
-          </w:tcPr>
-          <w:p/>
-        </w:tc>
-        <w:tc>
-          <w:tcPr>
-            <w:tcW w:type="dxa" w:w="2880"/>
+            <w:tcW w:type="dxa" w:w="4320"/>
           </w:tcPr>
           <w:p>
             <w:r>
@@ -243,7 +125,7 @@
       <w:tr>
         <w:tc>
           <w:tcPr>
-            <w:tcW w:type="dxa" w:w="2880"/>
+            <w:tcW w:type="dxa" w:w="4320"/>
           </w:tcPr>
           <w:p>
             <w:r>
@@ -253,13 +135,7 @@
         </w:tc>
         <w:tc>
           <w:tcPr>
-            <w:tcW w:type="dxa" w:w="2880"/>
-          </w:tcPr>
-          <w:p/>
-        </w:tc>
-        <w:tc>
-          <w:tcPr>
-            <w:tcW w:type="dxa" w:w="2880"/>
+            <w:tcW w:type="dxa" w:w="4320"/>
           </w:tcPr>
           <w:p>
             <w:r>
@@ -271,7 +147,7 @@
       <w:tr>
         <w:tc>
           <w:tcPr>
-            <w:tcW w:type="dxa" w:w="2880"/>
+            <w:tcW w:type="dxa" w:w="4320"/>
           </w:tcPr>
           <w:p>
             <w:r>
@@ -281,13 +157,7 @@
         </w:tc>
         <w:tc>
           <w:tcPr>
-            <w:tcW w:type="dxa" w:w="2880"/>
-          </w:tcPr>
-          <w:p/>
-        </w:tc>
-        <w:tc>
-          <w:tcPr>
-            <w:tcW w:type="dxa" w:w="2880"/>
+            <w:tcW w:type="dxa" w:w="4320"/>
           </w:tcPr>
           <w:p>
             <w:r>
@@ -299,7 +169,7 @@
       <w:tr>
         <w:tc>
           <w:tcPr>
-            <w:tcW w:type="dxa" w:w="2880"/>
+            <w:tcW w:type="dxa" w:w="4320"/>
           </w:tcPr>
           <w:p>
             <w:r>
@@ -309,13 +179,7 @@
         </w:tc>
         <w:tc>
           <w:tcPr>
-            <w:tcW w:type="dxa" w:w="2880"/>
-          </w:tcPr>
-          <w:p/>
-        </w:tc>
-        <w:tc>
-          <w:tcPr>
-            <w:tcW w:type="dxa" w:w="2880"/>
+            <w:tcW w:type="dxa" w:w="4320"/>
           </w:tcPr>
           <w:p>
             <w:r>
@@ -327,7 +191,7 @@
       <w:tr>
         <w:tc>
           <w:tcPr>
-            <w:tcW w:type="dxa" w:w="2880"/>
+            <w:tcW w:type="dxa" w:w="4320"/>
           </w:tcPr>
           <w:p>
             <w:r>
@@ -337,13 +201,7 @@
         </w:tc>
         <w:tc>
           <w:tcPr>
-            <w:tcW w:type="dxa" w:w="2880"/>
-          </w:tcPr>
-          <w:p/>
-        </w:tc>
-        <w:tc>
-          <w:tcPr>
-            <w:tcW w:type="dxa" w:w="2880"/>
+            <w:tcW w:type="dxa" w:w="4320"/>
           </w:tcPr>
           <w:p>
             <w:r>
@@ -355,91 +213,7 @@
       <w:tr>
         <w:tc>
           <w:tcPr>
-            <w:tcW w:type="dxa" w:w="2880"/>
-          </w:tcPr>
-          <w:p>
-            <w:r>
-              <w:t>Другое</w:t>
-            </w:r>
-          </w:p>
-        </w:tc>
-        <w:tc>
-          <w:tcPr>
-            <w:tcW w:type="dxa" w:w="2880"/>
-          </w:tcPr>
-          <w:p/>
-        </w:tc>
-        <w:tc>
-          <w:tcPr>
-            <w:tcW w:type="dxa" w:w="2880"/>
-          </w:tcPr>
-          <w:p>
-            <w:r>
-              <w:t>None</w:t>
-            </w:r>
-          </w:p>
-        </w:tc>
-      </w:tr>
-      <w:tr>
-        <w:tc>
-          <w:tcPr>
-            <w:tcW w:type="dxa" w:w="2880"/>
-          </w:tcPr>
-          <w:p>
-            <w:r>
-              <w:t>Другое</w:t>
-            </w:r>
-          </w:p>
-        </w:tc>
-        <w:tc>
-          <w:tcPr>
-            <w:tcW w:type="dxa" w:w="2880"/>
-          </w:tcPr>
-          <w:p/>
-        </w:tc>
-        <w:tc>
-          <w:tcPr>
-            <w:tcW w:type="dxa" w:w="2880"/>
-          </w:tcPr>
-          <w:p>
-            <w:r>
-              <w:t>None</w:t>
-            </w:r>
-          </w:p>
-        </w:tc>
-      </w:tr>
-      <w:tr>
-        <w:tc>
-          <w:tcPr>
-            <w:tcW w:type="dxa" w:w="2880"/>
-          </w:tcPr>
-          <w:p>
-            <w:r>
-              <w:t>Другое</w:t>
-            </w:r>
-          </w:p>
-        </w:tc>
-        <w:tc>
-          <w:tcPr>
-            <w:tcW w:type="dxa" w:w="2880"/>
-          </w:tcPr>
-          <w:p/>
-        </w:tc>
-        <w:tc>
-          <w:tcPr>
-            <w:tcW w:type="dxa" w:w="2880"/>
-          </w:tcPr>
-          <w:p>
-            <w:r>
-              <w:t>None</w:t>
-            </w:r>
-          </w:p>
-        </w:tc>
-      </w:tr>
-      <w:tr>
-        <w:tc>
-          <w:tcPr>
-            <w:tcW w:type="dxa" w:w="2880"/>
+            <w:tcW w:type="dxa" w:w="4320"/>
           </w:tcPr>
           <w:p>
             <w:r>
@@ -449,13 +223,7 @@
         </w:tc>
         <w:tc>
           <w:tcPr>
-            <w:tcW w:type="dxa" w:w="2880"/>
-          </w:tcPr>
-          <w:p/>
-        </w:tc>
-        <w:tc>
-          <w:tcPr>
-            <w:tcW w:type="dxa" w:w="2880"/>
+            <w:tcW w:type="dxa" w:w="4320"/>
           </w:tcPr>
           <w:p>
             <w:r>
@@ -467,63 +235,7 @@
       <w:tr>
         <w:tc>
           <w:tcPr>
-            <w:tcW w:type="dxa" w:w="2880"/>
-          </w:tcPr>
-          <w:p>
-            <w:r>
-              <w:t>Другое</w:t>
-            </w:r>
-          </w:p>
-        </w:tc>
-        <w:tc>
-          <w:tcPr>
-            <w:tcW w:type="dxa" w:w="2880"/>
-          </w:tcPr>
-          <w:p/>
-        </w:tc>
-        <w:tc>
-          <w:tcPr>
-            <w:tcW w:type="dxa" w:w="2880"/>
-          </w:tcPr>
-          <w:p>
-            <w:r>
-              <w:t>None</w:t>
-            </w:r>
-          </w:p>
-        </w:tc>
-      </w:tr>
-      <w:tr>
-        <w:tc>
-          <w:tcPr>
-            <w:tcW w:type="dxa" w:w="2880"/>
-          </w:tcPr>
-          <w:p>
-            <w:r>
-              <w:t>Другое</w:t>
-            </w:r>
-          </w:p>
-        </w:tc>
-        <w:tc>
-          <w:tcPr>
-            <w:tcW w:type="dxa" w:w="2880"/>
-          </w:tcPr>
-          <w:p/>
-        </w:tc>
-        <w:tc>
-          <w:tcPr>
-            <w:tcW w:type="dxa" w:w="2880"/>
-          </w:tcPr>
-          <w:p>
-            <w:r>
-              <w:t>None</w:t>
-            </w:r>
-          </w:p>
-        </w:tc>
-      </w:tr>
-      <w:tr>
-        <w:tc>
-          <w:tcPr>
-            <w:tcW w:type="dxa" w:w="2880"/>
+            <w:tcW w:type="dxa" w:w="4320"/>
           </w:tcPr>
           <w:p>
             <w:r>
@@ -533,13 +245,7 @@
         </w:tc>
         <w:tc>
           <w:tcPr>
-            <w:tcW w:type="dxa" w:w="2880"/>
-          </w:tcPr>
-          <w:p/>
-        </w:tc>
-        <w:tc>
-          <w:tcPr>
-            <w:tcW w:type="dxa" w:w="2880"/>
+            <w:tcW w:type="dxa" w:w="4320"/>
           </w:tcPr>
           <w:p>
             <w:r>
@@ -551,259 +257,7 @@
       <w:tr>
         <w:tc>
           <w:tcPr>
-            <w:tcW w:type="dxa" w:w="2880"/>
-          </w:tcPr>
-          <w:p>
-            <w:r>
-              <w:t>Другое</w:t>
-            </w:r>
-          </w:p>
-        </w:tc>
-        <w:tc>
-          <w:tcPr>
-            <w:tcW w:type="dxa" w:w="2880"/>
-          </w:tcPr>
-          <w:p/>
-        </w:tc>
-        <w:tc>
-          <w:tcPr>
-            <w:tcW w:type="dxa" w:w="2880"/>
-          </w:tcPr>
-          <w:p>
-            <w:r>
-              <w:t>None</w:t>
-            </w:r>
-          </w:p>
-        </w:tc>
-      </w:tr>
-      <w:tr>
-        <w:tc>
-          <w:tcPr>
-            <w:tcW w:type="dxa" w:w="2880"/>
-          </w:tcPr>
-          <w:p>
-            <w:r>
-              <w:t>Другое</w:t>
-            </w:r>
-          </w:p>
-        </w:tc>
-        <w:tc>
-          <w:tcPr>
-            <w:tcW w:type="dxa" w:w="2880"/>
-          </w:tcPr>
-          <w:p/>
-        </w:tc>
-        <w:tc>
-          <w:tcPr>
-            <w:tcW w:type="dxa" w:w="2880"/>
-          </w:tcPr>
-          <w:p>
-            <w:r>
-              <w:t>None</w:t>
-            </w:r>
-          </w:p>
-        </w:tc>
-      </w:tr>
-      <w:tr>
-        <w:tc>
-          <w:tcPr>
-            <w:tcW w:type="dxa" w:w="2880"/>
-          </w:tcPr>
-          <w:p>
-            <w:r>
-              <w:t>Другое</w:t>
-            </w:r>
-          </w:p>
-        </w:tc>
-        <w:tc>
-          <w:tcPr>
-            <w:tcW w:type="dxa" w:w="2880"/>
-          </w:tcPr>
-          <w:p/>
-        </w:tc>
-        <w:tc>
-          <w:tcPr>
-            <w:tcW w:type="dxa" w:w="2880"/>
-          </w:tcPr>
-          <w:p>
-            <w:r>
-              <w:t>None</w:t>
-            </w:r>
-          </w:p>
-        </w:tc>
-      </w:tr>
-      <w:tr>
-        <w:tc>
-          <w:tcPr>
-            <w:tcW w:type="dxa" w:w="2880"/>
-          </w:tcPr>
-          <w:p>
-            <w:r>
-              <w:t>Другое</w:t>
-            </w:r>
-          </w:p>
-        </w:tc>
-        <w:tc>
-          <w:tcPr>
-            <w:tcW w:type="dxa" w:w="2880"/>
-          </w:tcPr>
-          <w:p/>
-        </w:tc>
-        <w:tc>
-          <w:tcPr>
-            <w:tcW w:type="dxa" w:w="2880"/>
-          </w:tcPr>
-          <w:p>
-            <w:r>
-              <w:t>None</w:t>
-            </w:r>
-          </w:p>
-        </w:tc>
-      </w:tr>
-      <w:tr>
-        <w:tc>
-          <w:tcPr>
-            <w:tcW w:type="dxa" w:w="2880"/>
-          </w:tcPr>
-          <w:p>
-            <w:r>
-              <w:t>Другое</w:t>
-            </w:r>
-          </w:p>
-        </w:tc>
-        <w:tc>
-          <w:tcPr>
-            <w:tcW w:type="dxa" w:w="2880"/>
-          </w:tcPr>
-          <w:p/>
-        </w:tc>
-        <w:tc>
-          <w:tcPr>
-            <w:tcW w:type="dxa" w:w="2880"/>
-          </w:tcPr>
-          <w:p>
-            <w:r>
-              <w:t>None</w:t>
-            </w:r>
-          </w:p>
-        </w:tc>
-      </w:tr>
-      <w:tr>
-        <w:tc>
-          <w:tcPr>
-            <w:tcW w:type="dxa" w:w="2880"/>
-          </w:tcPr>
-          <w:p>
-            <w:r>
-              <w:t>Другое</w:t>
-            </w:r>
-          </w:p>
-        </w:tc>
-        <w:tc>
-          <w:tcPr>
-            <w:tcW w:type="dxa" w:w="2880"/>
-          </w:tcPr>
-          <w:p/>
-        </w:tc>
-        <w:tc>
-          <w:tcPr>
-            <w:tcW w:type="dxa" w:w="2880"/>
-          </w:tcPr>
-          <w:p>
-            <w:r>
-              <w:t>None</w:t>
-            </w:r>
-          </w:p>
-        </w:tc>
-      </w:tr>
-      <w:tr>
-        <w:tc>
-          <w:tcPr>
-            <w:tcW w:type="dxa" w:w="2880"/>
-          </w:tcPr>
-          <w:p>
-            <w:r>
-              <w:t>Другое</w:t>
-            </w:r>
-          </w:p>
-        </w:tc>
-        <w:tc>
-          <w:tcPr>
-            <w:tcW w:type="dxa" w:w="2880"/>
-          </w:tcPr>
-          <w:p/>
-        </w:tc>
-        <w:tc>
-          <w:tcPr>
-            <w:tcW w:type="dxa" w:w="2880"/>
-          </w:tcPr>
-          <w:p>
-            <w:r>
-              <w:t>None</w:t>
-            </w:r>
-          </w:p>
-        </w:tc>
-      </w:tr>
-      <w:tr>
-        <w:tc>
-          <w:tcPr>
-            <w:tcW w:type="dxa" w:w="2880"/>
-          </w:tcPr>
-          <w:p>
-            <w:r>
-              <w:t>Другое</w:t>
-            </w:r>
-          </w:p>
-        </w:tc>
-        <w:tc>
-          <w:tcPr>
-            <w:tcW w:type="dxa" w:w="2880"/>
-          </w:tcPr>
-          <w:p/>
-        </w:tc>
-        <w:tc>
-          <w:tcPr>
-            <w:tcW w:type="dxa" w:w="2880"/>
-          </w:tcPr>
-          <w:p>
-            <w:r>
-              <w:t>None</w:t>
-            </w:r>
-          </w:p>
-        </w:tc>
-      </w:tr>
-      <w:tr>
-        <w:tc>
-          <w:tcPr>
-            <w:tcW w:type="dxa" w:w="2880"/>
-          </w:tcPr>
-          <w:p>
-            <w:r>
-              <w:t>Другое</w:t>
-            </w:r>
-          </w:p>
-        </w:tc>
-        <w:tc>
-          <w:tcPr>
-            <w:tcW w:type="dxa" w:w="2880"/>
-          </w:tcPr>
-          <w:p/>
-        </w:tc>
-        <w:tc>
-          <w:tcPr>
-            <w:tcW w:type="dxa" w:w="2880"/>
-          </w:tcPr>
-          <w:p>
-            <w:r>
-              <w:t>None</w:t>
-            </w:r>
-          </w:p>
-        </w:tc>
-      </w:tr>
-      <w:tr>
-        <w:tc>
-          <w:tcPr>
-            <w:tcW w:type="dxa" w:w="2880"/>
+            <w:tcW w:type="dxa" w:w="4320"/>
           </w:tcPr>
           <w:p>
             <w:r>
@@ -813,17 +267,11 @@
         </w:tc>
         <w:tc>
           <w:tcPr>
-            <w:tcW w:type="dxa" w:w="2880"/>
-          </w:tcPr>
-          <w:p/>
-        </w:tc>
-        <w:tc>
-          <w:tcPr>
-            <w:tcW w:type="dxa" w:w="2880"/>
+            <w:tcW w:type="dxa" w:w="4320"/>
           </w:tcPr>
           <w:p>
             <w:r>
-              <w:t>2021-09-02 18:00:00+00:00</w:t>
+              <w:t>2021.09.02</w:t>
             </w:r>
           </w:p>
         </w:tc>
@@ -831,7 +279,7 @@
       <w:tr>
         <w:tc>
           <w:tcPr>
-            <w:tcW w:type="dxa" w:w="2880"/>
+            <w:tcW w:type="dxa" w:w="4320"/>
           </w:tcPr>
           <w:p>
             <w:r>
@@ -841,17 +289,11 @@
         </w:tc>
         <w:tc>
           <w:tcPr>
-            <w:tcW w:type="dxa" w:w="2880"/>
-          </w:tcPr>
-          <w:p/>
-        </w:tc>
-        <w:tc>
-          <w:tcPr>
-            <w:tcW w:type="dxa" w:w="2880"/>
+            <w:tcW w:type="dxa" w:w="4320"/>
           </w:tcPr>
           <w:p>
             <w:r>
-              <w:t>2021-09-02 18:00:00+00:00</w:t>
+              <w:t>2021.09.02</w:t>
             </w:r>
           </w:p>
         </w:tc>
@@ -859,7 +301,7 @@
       <w:tr>
         <w:tc>
           <w:tcPr>
-            <w:tcW w:type="dxa" w:w="2880"/>
+            <w:tcW w:type="dxa" w:w="4320"/>
           </w:tcPr>
           <w:p>
             <w:r>
@@ -869,13 +311,7 @@
         </w:tc>
         <w:tc>
           <w:tcPr>
-            <w:tcW w:type="dxa" w:w="2880"/>
-          </w:tcPr>
-          <w:p/>
-        </w:tc>
-        <w:tc>
-          <w:tcPr>
-            <w:tcW w:type="dxa" w:w="2880"/>
+            <w:tcW w:type="dxa" w:w="4320"/>
           </w:tcPr>
           <w:p>
             <w:r>
@@ -887,7 +323,7 @@
       <w:tr>
         <w:tc>
           <w:tcPr>
-            <w:tcW w:type="dxa" w:w="2880"/>
+            <w:tcW w:type="dxa" w:w="4320"/>
           </w:tcPr>
           <w:p>
             <w:r>
@@ -897,13 +333,7 @@
         </w:tc>
         <w:tc>
           <w:tcPr>
-            <w:tcW w:type="dxa" w:w="2880"/>
-          </w:tcPr>
-          <w:p/>
-        </w:tc>
-        <w:tc>
-          <w:tcPr>
-            <w:tcW w:type="dxa" w:w="2880"/>
+            <w:tcW w:type="dxa" w:w="4320"/>
           </w:tcPr>
           <w:p>
             <w:r>
@@ -915,333 +345,7 @@
       <w:tr>
         <w:tc>
           <w:tcPr>
-            <w:tcW w:type="dxa" w:w="2880"/>
-          </w:tcPr>
-          <w:p>
-            <w:r>
-              <w:t xml:space="preserve">Название государственного органа, полное с указанием территориальной принадлежности </w:t>
-            </w:r>
-          </w:p>
-        </w:tc>
-        <w:tc>
-          <w:tcPr>
-            <w:tcW w:type="dxa" w:w="2880"/>
-          </w:tcPr>
-          <w:p/>
-        </w:tc>
-        <w:tc>
-          <w:tcPr>
-            <w:tcW w:type="dxa" w:w="2880"/>
-          </w:tcPr>
-          <w:p>
-            <w:r>
-              <w:t>None</w:t>
-            </w:r>
-          </w:p>
-        </w:tc>
-      </w:tr>
-      <w:tr>
-        <w:tc>
-          <w:tcPr>
-            <w:tcW w:type="dxa" w:w="2880"/>
-          </w:tcPr>
-          <w:p>
-            <w:r>
-              <w:t xml:space="preserve">Название органа местного самоуправления, полное с указанием территориальной принадлежности </w:t>
-            </w:r>
-          </w:p>
-        </w:tc>
-        <w:tc>
-          <w:tcPr>
-            <w:tcW w:type="dxa" w:w="2880"/>
-          </w:tcPr>
-          <w:p/>
-        </w:tc>
-        <w:tc>
-          <w:tcPr>
-            <w:tcW w:type="dxa" w:w="2880"/>
-          </w:tcPr>
-          <w:p>
-            <w:r>
-              <w:t>None</w:t>
-            </w:r>
-          </w:p>
-        </w:tc>
-      </w:tr>
-      <w:tr>
-        <w:tc>
-          <w:tcPr>
-            <w:tcW w:type="dxa" w:w="2880"/>
-          </w:tcPr>
-          <w:p>
-            <w:r>
-              <w:t xml:space="preserve">Название правоохранительного органа, полное с указанием территориальной принадлежности </w:t>
-            </w:r>
-          </w:p>
-        </w:tc>
-        <w:tc>
-          <w:tcPr>
-            <w:tcW w:type="dxa" w:w="2880"/>
-          </w:tcPr>
-          <w:p/>
-        </w:tc>
-        <w:tc>
-          <w:tcPr>
-            <w:tcW w:type="dxa" w:w="2880"/>
-          </w:tcPr>
-          <w:p>
-            <w:r>
-              <w:t>None</w:t>
-            </w:r>
-          </w:p>
-        </w:tc>
-      </w:tr>
-      <w:tr>
-        <w:tc>
-          <w:tcPr>
-            <w:tcW w:type="dxa" w:w="2880"/>
-          </w:tcPr>
-          <w:p>
-            <w:r>
-              <w:t>Укажите точные имена, даты, места событий</w:t>
-            </w:r>
-          </w:p>
-        </w:tc>
-        <w:tc>
-          <w:tcPr>
-            <w:tcW w:type="dxa" w:w="2880"/>
-          </w:tcPr>
-          <w:p/>
-        </w:tc>
-        <w:tc>
-          <w:tcPr>
-            <w:tcW w:type="dxa" w:w="2880"/>
-          </w:tcPr>
-          <w:p>
-            <w:r/>
-          </w:p>
-        </w:tc>
-      </w:tr>
-      <w:tr>
-        <w:tc>
-          <w:tcPr>
-            <w:tcW w:type="dxa" w:w="2880"/>
-          </w:tcPr>
-          <w:p>
-            <w:r>
-              <w:t>Укажите ПОСЛЕДОВАТЕЛЬНО, что произошло. Параллельно указывайте, чем подтверждаются эти факты (если есть приложения, укажите сразу номера и названия соответствующих приложений)</w:t>
-            </w:r>
-          </w:p>
-        </w:tc>
-        <w:tc>
-          <w:tcPr>
-            <w:tcW w:type="dxa" w:w="2880"/>
-          </w:tcPr>
-          <w:p/>
-        </w:tc>
-        <w:tc>
-          <w:tcPr>
-            <w:tcW w:type="dxa" w:w="2880"/>
-          </w:tcPr>
-          <w:p>
-            <w:r/>
-          </w:p>
-        </w:tc>
-      </w:tr>
-      <w:tr>
-        <w:tc>
-          <w:tcPr>
-            <w:tcW w:type="dxa" w:w="2880"/>
-          </w:tcPr>
-          <w:p>
-            <w:r>
-              <w:t>Опишите, какие действия предприняты профсоюзом/правозащитной организацией. Параллельно указывайте, чем подтверждаются эти факты (если есть приложения, укажите сразу номера и названия соответствующих приложений)</w:t>
-            </w:r>
-          </w:p>
-        </w:tc>
-        <w:tc>
-          <w:tcPr>
-            <w:tcW w:type="dxa" w:w="2880"/>
-          </w:tcPr>
-          <w:p/>
-        </w:tc>
-        <w:tc>
-          <w:tcPr>
-            <w:tcW w:type="dxa" w:w="2880"/>
-          </w:tcPr>
-          <w:p>
-            <w:r/>
-          </w:p>
-        </w:tc>
-      </w:tr>
-      <w:tr>
-        <w:tc>
-          <w:tcPr>
-            <w:tcW w:type="dxa" w:w="2880"/>
-          </w:tcPr>
-          <w:p>
-            <w:r>
-              <w:t>Чем завершилась ситуация (если завершилась) или состояние в текущий момент</w:t>
-            </w:r>
-          </w:p>
-        </w:tc>
-        <w:tc>
-          <w:tcPr>
-            <w:tcW w:type="dxa" w:w="2880"/>
-          </w:tcPr>
-          <w:p/>
-        </w:tc>
-        <w:tc>
-          <w:tcPr>
-            <w:tcW w:type="dxa" w:w="2880"/>
-          </w:tcPr>
-          <w:p>
-            <w:r/>
-          </w:p>
-        </w:tc>
-      </w:tr>
-      <w:tr>
-        <w:tc>
-          <w:tcPr>
-            <w:tcW w:type="dxa" w:w="2880"/>
-          </w:tcPr>
-          <w:p>
-            <w:r>
-              <w:t>Другое</w:t>
-            </w:r>
-          </w:p>
-        </w:tc>
-        <w:tc>
-          <w:tcPr>
-            <w:tcW w:type="dxa" w:w="2880"/>
-          </w:tcPr>
-          <w:p/>
-        </w:tc>
-        <w:tc>
-          <w:tcPr>
-            <w:tcW w:type="dxa" w:w="2880"/>
-          </w:tcPr>
-          <w:p>
-            <w:r>
-              <w:t>None</w:t>
-            </w:r>
-          </w:p>
-        </w:tc>
-      </w:tr>
-      <w:tr>
-        <w:tc>
-          <w:tcPr>
-            <w:tcW w:type="dxa" w:w="2880"/>
-          </w:tcPr>
-          <w:p>
-            <w:r>
-              <w:t>Другое</w:t>
-            </w:r>
-          </w:p>
-        </w:tc>
-        <w:tc>
-          <w:tcPr>
-            <w:tcW w:type="dxa" w:w="2880"/>
-          </w:tcPr>
-          <w:p/>
-        </w:tc>
-        <w:tc>
-          <w:tcPr>
-            <w:tcW w:type="dxa" w:w="2880"/>
-          </w:tcPr>
-          <w:p>
-            <w:r>
-              <w:t>None</w:t>
-            </w:r>
-          </w:p>
-        </w:tc>
-      </w:tr>
-      <w:tr>
-        <w:tc>
-          <w:tcPr>
-            <w:tcW w:type="dxa" w:w="2880"/>
-          </w:tcPr>
-          <w:p>
-            <w:r>
-              <w:t>Другое</w:t>
-            </w:r>
-          </w:p>
-        </w:tc>
-        <w:tc>
-          <w:tcPr>
-            <w:tcW w:type="dxa" w:w="2880"/>
-          </w:tcPr>
-          <w:p/>
-        </w:tc>
-        <w:tc>
-          <w:tcPr>
-            <w:tcW w:type="dxa" w:w="2880"/>
-          </w:tcPr>
-          <w:p>
-            <w:r>
-              <w:t>None</w:t>
-            </w:r>
-          </w:p>
-        </w:tc>
-      </w:tr>
-      <w:tr>
-        <w:tc>
-          <w:tcPr>
-            <w:tcW w:type="dxa" w:w="2880"/>
-          </w:tcPr>
-          <w:p>
-            <w:r>
-              <w:t>Кейсы, связанные с данной ситуацией</w:t>
-            </w:r>
-          </w:p>
-        </w:tc>
-        <w:tc>
-          <w:tcPr>
-            <w:tcW w:type="dxa" w:w="2880"/>
-          </w:tcPr>
-          <w:p/>
-        </w:tc>
-        <w:tc>
-          <w:tcPr>
-            <w:tcW w:type="dxa" w:w="2880"/>
-          </w:tcPr>
-          <w:p>
-            <w:r/>
-          </w:p>
-        </w:tc>
-      </w:tr>
-      <w:tr>
-        <w:tc>
-          <w:tcPr>
-            <w:tcW w:type="dxa" w:w="2880"/>
-          </w:tcPr>
-          <w:p>
-            <w:r>
-              <w:t>Отрасль деятельности профсоюза</w:t>
-            </w:r>
-          </w:p>
-        </w:tc>
-        <w:tc>
-          <w:tcPr>
-            <w:tcW w:type="dxa" w:w="2880"/>
-          </w:tcPr>
-          <w:p/>
-        </w:tc>
-        <w:tc>
-          <w:tcPr>
-            <w:tcW w:type="dxa" w:w="2880"/>
-          </w:tcPr>
-          <w:p>
-            <w:r>
-              <w:t>Другое</w:t>
-            </w:r>
-          </w:p>
-        </w:tc>
-      </w:tr>
-      <w:tr>
-        <w:tc>
-          <w:tcPr>
-            <w:tcW w:type="dxa" w:w="2880"/>
+            <w:tcW w:type="dxa" w:w="4320"/>
           </w:tcPr>
           <w:p>
             <w:r>
@@ -1251,13 +355,7 @@
         </w:tc>
         <w:tc>
           <w:tcPr>
-            <w:tcW w:type="dxa" w:w="2880"/>
-          </w:tcPr>
-          <w:p/>
-        </w:tc>
-        <w:tc>
-          <w:tcPr>
-            <w:tcW w:type="dxa" w:w="2880"/>
+            <w:tcW w:type="dxa" w:w="4320"/>
           </w:tcPr>
           <w:p>
             <w:r>
@@ -1269,7 +367,7 @@
       <w:tr>
         <w:tc>
           <w:tcPr>
-            <w:tcW w:type="dxa" w:w="2880"/>
+            <w:tcW w:type="dxa" w:w="4320"/>
           </w:tcPr>
           <w:p>
             <w:r>
@@ -1279,13 +377,7 @@
         </w:tc>
         <w:tc>
           <w:tcPr>
-            <w:tcW w:type="dxa" w:w="2880"/>
-          </w:tcPr>
-          <w:p/>
-        </w:tc>
-        <w:tc>
-          <w:tcPr>
-            <w:tcW w:type="dxa" w:w="2880"/>
+            <w:tcW w:type="dxa" w:w="4320"/>
           </w:tcPr>
           <w:p>
             <w:r>
@@ -1297,35 +389,7 @@
       <w:tr>
         <w:tc>
           <w:tcPr>
-            <w:tcW w:type="dxa" w:w="2880"/>
-          </w:tcPr>
-          <w:p>
-            <w:r>
-              <w:t>Комментарии для монитора</w:t>
-            </w:r>
-          </w:p>
-        </w:tc>
-        <w:tc>
-          <w:tcPr>
-            <w:tcW w:type="dxa" w:w="2880"/>
-          </w:tcPr>
-          <w:p/>
-        </w:tc>
-        <w:tc>
-          <w:tcPr>
-            <w:tcW w:type="dxa" w:w="2880"/>
-          </w:tcPr>
-          <w:p>
-            <w:r>
-              <w:t>None</w:t>
-            </w:r>
-          </w:p>
-        </w:tc>
-      </w:tr>
-      <w:tr>
-        <w:tc>
-          <w:tcPr>
-            <w:tcW w:type="dxa" w:w="2880"/>
+            <w:tcW w:type="dxa" w:w="4320"/>
           </w:tcPr>
           <w:p>
             <w:r>
@@ -1335,13 +399,7 @@
         </w:tc>
         <w:tc>
           <w:tcPr>
-            <w:tcW w:type="dxa" w:w="2880"/>
-          </w:tcPr>
-          <w:p/>
-        </w:tc>
-        <w:tc>
-          <w:tcPr>
-            <w:tcW w:type="dxa" w:w="2880"/>
+            <w:tcW w:type="dxa" w:w="4320"/>
           </w:tcPr>
           <w:p>
             <w:r>
@@ -1353,7 +411,7 @@
       <w:tr>
         <w:tc>
           <w:tcPr>
-            <w:tcW w:type="dxa" w:w="2880"/>
+            <w:tcW w:type="dxa" w:w="4320"/>
           </w:tcPr>
           <w:p>
             <w:r>
@@ -1363,13 +421,7 @@
         </w:tc>
         <w:tc>
           <w:tcPr>
-            <w:tcW w:type="dxa" w:w="2880"/>
-          </w:tcPr>
-          <w:p/>
-        </w:tc>
-        <w:tc>
-          <w:tcPr>
-            <w:tcW w:type="dxa" w:w="2880"/>
+            <w:tcW w:type="dxa" w:w="4320"/>
           </w:tcPr>
           <w:p>
             <w:r>

</xml_diff>